<commit_message>
updates to translations and amendment after screen captures
</commit_message>
<xml_diff>
--- a/cht/DIKO 備份與還原程序.docx
+++ b/cht/DIKO 備份與還原程序.docx
@@ -626,10 +626,10 @@
         <w:tblLook w:val="04A0" w:firstRow="1" w:lastRow="0" w:firstColumn="1" w:lastColumn="0" w:noHBand="0" w:noVBand="1"/>
       </w:tblPr>
       <w:tblGrid>
-        <w:gridCol w:w="952"/>
-        <w:gridCol w:w="1453"/>
-        <w:gridCol w:w="3063"/>
-        <w:gridCol w:w="3054"/>
+        <w:gridCol w:w="951"/>
+        <w:gridCol w:w="1452"/>
+        <w:gridCol w:w="3062"/>
+        <w:gridCol w:w="3057"/>
       </w:tblGrid>
       <w:tr>
         <w:tc>
@@ -797,6 +797,134 @@
           </w:p>
         </w:tc>
       </w:tr>
+      <w:tr>
+        <w:tc>
+          <w:tcPr>
+            <w:tcW w:w="959" w:type="dxa"/>
+          </w:tcPr>
+          <w:p>
+            <w:pPr>
+              <w:rPr>
+                <w:rFonts w:eastAsia="新細明體"/>
+              </w:rPr>
+            </w:pPr>
+            <w:r>
+              <w:rPr>
+                <w:rFonts w:eastAsia="新細明體" w:hint="eastAsia"/>
+              </w:rPr>
+              <w:t>1.1</w:t>
+            </w:r>
+          </w:p>
+        </w:tc>
+        <w:tc>
+          <w:tcPr>
+            <w:tcW w:w="1466" w:type="dxa"/>
+          </w:tcPr>
+          <w:p>
+            <w:pPr>
+              <w:rPr>
+                <w:rFonts w:eastAsia="新細明體"/>
+              </w:rPr>
+            </w:pPr>
+            <w:r>
+              <w:rPr>
+                <w:rFonts w:eastAsia="新細明體" w:hint="eastAsia"/>
+              </w:rPr>
+              <w:t>2019</w:t>
+            </w:r>
+            <w:r>
+              <w:rPr>
+                <w:rFonts w:eastAsia="新細明體" w:hint="eastAsia"/>
+              </w:rPr>
+              <w:t>年</w:t>
+            </w:r>
+            <w:r>
+              <w:rPr>
+                <w:rFonts w:eastAsia="新細明體" w:hint="eastAsia"/>
+              </w:rPr>
+              <w:t>5</w:t>
+            </w:r>
+            <w:r>
+              <w:rPr>
+                <w:rFonts w:eastAsia="新細明體" w:hint="eastAsia"/>
+              </w:rPr>
+              <w:t>月</w:t>
+            </w:r>
+            <w:r>
+              <w:rPr>
+                <w:rFonts w:eastAsia="新細明體" w:hint="eastAsia"/>
+              </w:rPr>
+              <w:t>30</w:t>
+            </w:r>
+            <w:r>
+              <w:rPr>
+                <w:rFonts w:eastAsia="新細明體" w:hint="eastAsia"/>
+              </w:rPr>
+              <w:t>日</w:t>
+            </w:r>
+          </w:p>
+        </w:tc>
+        <w:tc>
+          <w:tcPr>
+            <w:tcW w:w="3107" w:type="dxa"/>
+          </w:tcPr>
+          <w:p>
+            <w:pPr>
+              <w:rPr>
+                <w:rFonts w:eastAsia="新細明體"/>
+              </w:rPr>
+            </w:pPr>
+            <w:r>
+              <w:rPr>
+                <w:rFonts w:eastAsia="新細明體" w:hint="eastAsia"/>
+              </w:rPr>
+              <w:t>第</w:t>
+            </w:r>
+            <w:r>
+              <w:rPr>
+                <w:rFonts w:eastAsia="新細明體" w:hint="eastAsia"/>
+              </w:rPr>
+              <w:t>2</w:t>
+            </w:r>
+            <w:r>
+              <w:rPr>
+                <w:rFonts w:eastAsia="新細明體" w:hint="eastAsia"/>
+              </w:rPr>
+              <w:t>章</w:t>
+            </w:r>
+            <w:r>
+              <w:rPr>
+                <w:rFonts w:eastAsia="新細明體" w:hint="eastAsia"/>
+              </w:rPr>
+              <w:t xml:space="preserve"> </w:t>
+            </w:r>
+            <w:r>
+              <w:rPr>
+                <w:rFonts w:eastAsia="新細明體" w:hint="eastAsia"/>
+              </w:rPr>
+              <w:t>備份與復原</w:t>
+            </w:r>
+          </w:p>
+        </w:tc>
+        <w:tc>
+          <w:tcPr>
+            <w:tcW w:w="3098" w:type="dxa"/>
+          </w:tcPr>
+          <w:p>
+            <w:pPr>
+              <w:rPr>
+                <w:rFonts w:eastAsia="新細明體"/>
+              </w:rPr>
+            </w:pPr>
+            <w:r>
+              <w:rPr>
+                <w:rFonts w:eastAsia="新細明體" w:hint="eastAsia"/>
+              </w:rPr>
+              <w:t>加入了備份與復原過程中的抓圖，再修訂了部分用字和標點符號。</w:t>
+            </w:r>
+          </w:p>
+        </w:tc>
+      </w:tr>
     </w:tbl>
     <w:p/>
     <w:p/>
@@ -810,9 +938,6 @@
     <w:p/>
     <w:p/>
     <w:p/>
-    <w:p/>
-    <w:p/>
-    <w:p/>
     <w:p>
       <w:pPr>
         <w:pStyle w:val="a3"/>
@@ -845,7 +970,7 @@
       <w:r>
         <w:fldChar w:fldCharType="separate"/>
       </w:r>
-      <w:hyperlink w:anchor="_Toc9845190" w:history="1">
+      <w:hyperlink w:anchor="_Toc10104986" w:history="1">
         <w:r>
           <w:rPr>
             <w:rStyle w:val="a7"/>
@@ -895,7 +1020,7 @@
             <w:noProof/>
             <w:webHidden/>
           </w:rPr>
-          <w:instrText xml:space="preserve"> PAGEREF _Toc9845190 \h </w:instrText>
+          <w:instrText xml:space="preserve"> PAGEREF _Toc10104986 \h </w:instrText>
         </w:r>
         <w:r>
           <w:rPr>
@@ -938,7 +1063,7 @@
           <w:kern w:val="2"/>
         </w:rPr>
       </w:pPr>
-      <w:hyperlink w:anchor="_Toc9845191" w:history="1">
+      <w:hyperlink w:anchor="_Toc10104987" w:history="1">
         <w:r>
           <w:rPr>
             <w:rStyle w:val="a7"/>
@@ -980,7 +1105,7 @@
             <w:noProof/>
             <w:webHidden/>
           </w:rPr>
-          <w:instrText xml:space="preserve"> PAGEREF _Toc9845191 \h </w:instrText>
+          <w:instrText xml:space="preserve"> PAGEREF _Toc10104987 \h </w:instrText>
         </w:r>
         <w:r>
           <w:rPr>
@@ -1022,7 +1147,7 @@
           <w:kern w:val="2"/>
         </w:rPr>
       </w:pPr>
-      <w:hyperlink w:anchor="_Toc9845192" w:history="1">
+      <w:hyperlink w:anchor="_Toc10104988" w:history="1">
         <w:r>
           <w:rPr>
             <w:rStyle w:val="a7"/>
@@ -1058,7 +1183,7 @@
             <w:noProof/>
             <w:webHidden/>
           </w:rPr>
-          <w:instrText xml:space="preserve"> PAGEREF _Toc9845192 \h </w:instrText>
+          <w:instrText xml:space="preserve"> PAGEREF _Toc10104988 \h </w:instrText>
         </w:r>
         <w:r>
           <w:rPr>
@@ -1101,7 +1226,7 @@
           <w:kern w:val="2"/>
         </w:rPr>
       </w:pPr>
-      <w:hyperlink w:anchor="_Toc9845193" w:history="1">
+      <w:hyperlink w:anchor="_Toc10104989" w:history="1">
         <w:r>
           <w:rPr>
             <w:rStyle w:val="a7"/>
@@ -1143,7 +1268,7 @@
             <w:noProof/>
             <w:webHidden/>
           </w:rPr>
-          <w:instrText xml:space="preserve"> PAGEREF _Toc9845193 \h </w:instrText>
+          <w:instrText xml:space="preserve"> PAGEREF _Toc10104989 \h </w:instrText>
         </w:r>
         <w:r>
           <w:rPr>
@@ -1186,7 +1311,7 @@
           <w:kern w:val="2"/>
         </w:rPr>
       </w:pPr>
-      <w:hyperlink w:anchor="_Toc9845194" w:history="1">
+      <w:hyperlink w:anchor="_Toc10104990" w:history="1">
         <w:r>
           <w:rPr>
             <w:rStyle w:val="a7"/>
@@ -1228,7 +1353,7 @@
             <w:noProof/>
             <w:webHidden/>
           </w:rPr>
-          <w:instrText xml:space="preserve"> PAGEREF _Toc9845194 \h </w:instrText>
+          <w:instrText xml:space="preserve"> PAGEREF _Toc10104990 \h </w:instrText>
         </w:r>
         <w:r>
           <w:rPr>
@@ -1248,7 +1373,7 @@
             <w:noProof/>
             <w:webHidden/>
           </w:rPr>
-          <w:t>6</w:t>
+          <w:t>9</w:t>
         </w:r>
         <w:r>
           <w:rPr>
@@ -1270,7 +1395,7 @@
           <w:kern w:val="2"/>
         </w:rPr>
       </w:pPr>
-      <w:hyperlink w:anchor="_Toc9845195" w:history="1">
+      <w:hyperlink w:anchor="_Toc10104991" w:history="1">
         <w:r>
           <w:rPr>
             <w:rStyle w:val="a7"/>
@@ -1306,7 +1431,7 @@
             <w:noProof/>
             <w:webHidden/>
           </w:rPr>
-          <w:instrText xml:space="preserve"> PAGEREF _Toc9845195 \h </w:instrText>
+          <w:instrText xml:space="preserve"> PAGEREF _Toc10104991 \h </w:instrText>
         </w:r>
         <w:r>
           <w:rPr>
@@ -1326,7 +1451,7 @@
             <w:noProof/>
             <w:webHidden/>
           </w:rPr>
-          <w:t>7</w:t>
+          <w:t>9</w:t>
         </w:r>
         <w:r>
           <w:rPr>
@@ -1348,7 +1473,7 @@
           <w:kern w:val="2"/>
         </w:rPr>
       </w:pPr>
-      <w:hyperlink w:anchor="_Toc9845196" w:history="1">
+      <w:hyperlink w:anchor="_Toc10104992" w:history="1">
         <w:r>
           <w:rPr>
             <w:rStyle w:val="a7"/>
@@ -1384,7 +1509,7 @@
             <w:noProof/>
             <w:webHidden/>
           </w:rPr>
-          <w:instrText xml:space="preserve"> PAGEREF _Toc9845196 \h </w:instrText>
+          <w:instrText xml:space="preserve"> PAGEREF _Toc10104992 \h </w:instrText>
         </w:r>
         <w:r>
           <w:rPr>
@@ -1404,7 +1529,7 @@
             <w:noProof/>
             <w:webHidden/>
           </w:rPr>
-          <w:t>7</w:t>
+          <w:t>9</w:t>
         </w:r>
         <w:r>
           <w:rPr>
@@ -1426,7 +1551,7 @@
           <w:kern w:val="2"/>
         </w:rPr>
       </w:pPr>
-      <w:hyperlink w:anchor="_Toc9845197" w:history="1">
+      <w:hyperlink w:anchor="_Toc10104993" w:history="1">
         <w:r>
           <w:rPr>
             <w:rStyle w:val="a7"/>
@@ -1462,7 +1587,7 @@
             <w:noProof/>
             <w:webHidden/>
           </w:rPr>
-          <w:instrText xml:space="preserve"> PAGEREF _Toc9845197 \h </w:instrText>
+          <w:instrText xml:space="preserve"> PAGEREF _Toc10104993 \h </w:instrText>
         </w:r>
         <w:r>
           <w:rPr>
@@ -1482,7 +1607,7 @@
             <w:noProof/>
             <w:webHidden/>
           </w:rPr>
-          <w:t>8</w:t>
+          <w:t>10</w:t>
         </w:r>
         <w:r>
           <w:rPr>
@@ -1506,6 +1631,7 @@
     <w:p/>
     <w:p/>
     <w:p/>
+    <w:p/>
     <w:p>
       <w:pPr>
         <w:pStyle w:val="1"/>
@@ -1514,7 +1640,7 @@
           <w:numId w:val="1"/>
         </w:numPr>
       </w:pPr>
-      <w:bookmarkStart w:id="0" w:name="_Toc9845190"/>
+      <w:bookmarkStart w:id="0" w:name="_Toc10104986"/>
       <w:r>
         <w:rPr>
           <w:rFonts w:eastAsia="新細明體"/>
@@ -1576,7 +1702,19 @@
         <w:rPr>
           <w:rFonts w:eastAsia="新細明體" w:hint="eastAsia"/>
         </w:rPr>
-        <w:t>覽器，使用者可以管理和保護組織內的檔。</w:t>
+        <w:t>覽器，使用者可以管理和保護組織內的檔</w:t>
+      </w:r>
+      <w:r>
+        <w:rPr>
+          <w:rFonts w:eastAsia="新細明體" w:hint="eastAsia"/>
+        </w:rPr>
+        <w:t>案</w:t>
+      </w:r>
+      <w:r>
+        <w:rPr>
+          <w:rFonts w:eastAsia="新細明體" w:hint="eastAsia"/>
+        </w:rPr>
+        <w:t>。</w:t>
       </w:r>
       <w:r>
         <w:rPr>
@@ -1594,13 +1732,13 @@
         <w:rPr>
           <w:rFonts w:asciiTheme="minorEastAsia" w:eastAsia="新細明體" w:hAnsiTheme="minorEastAsia" w:hint="eastAsia"/>
         </w:rPr>
-        <w:t>，</w:t>
-      </w:r>
-      <w:r>
-        <w:rPr>
-          <w:rFonts w:eastAsia="新細明體" w:hint="eastAsia"/>
-        </w:rPr>
-        <w:t>它可以顯示和接受多語言輸入。</w:t>
+        <w:t>。DIKO還</w:t>
+      </w:r>
+      <w:r>
+        <w:rPr>
+          <w:rFonts w:eastAsia="新細明體" w:hint="eastAsia"/>
+        </w:rPr>
+        <w:t>可以顯示和接受多語言輸入。</w:t>
       </w:r>
     </w:p>
     <w:p>
@@ -1949,6 +2087,7 @@
     <w:p>
       <w:pPr>
         <w:rPr>
+          <w:rFonts w:eastAsia="DengXian"/>
           <w:lang w:eastAsia="zh-CN"/>
         </w:rPr>
       </w:pPr>
@@ -2105,72 +2244,81 @@
       <w:pPr>
         <w:pStyle w:val="ae"/>
         <w:rPr>
+          <w:rFonts w:eastAsia="新細明體"/>
+        </w:rPr>
+      </w:pPr>
+      <w:r>
+        <w:rPr>
+          <w:rFonts w:eastAsia="新細明體" w:hint="eastAsia"/>
+        </w:rPr>
+        <w:t>使用</w:t>
+      </w:r>
+      <w:r>
+        <w:rPr>
+          <w:rFonts w:eastAsia="新細明體"/>
+        </w:rPr>
+        <w:t>DIKO</w:t>
+      </w:r>
+      <w:r>
+        <w:rPr>
+          <w:rFonts w:eastAsia="新細明體" w:hint="eastAsia"/>
+        </w:rPr>
+        <w:t>，所有檔</w:t>
+      </w:r>
+      <w:r>
+        <w:rPr>
+          <w:rFonts w:eastAsia="新細明體" w:hint="eastAsia"/>
+        </w:rPr>
+        <w:t>案</w:t>
+      </w:r>
+      <w:r>
+        <w:rPr>
+          <w:rFonts w:eastAsia="新細明體" w:hint="eastAsia"/>
+        </w:rPr>
+        <w:t>都得到很好的保護和管理，因此公司在動態的商業世界中處於安全的一面。</w:t>
+      </w:r>
+    </w:p>
+    <w:p>
+      <w:pPr>
+        <w:pStyle w:val="ae"/>
+        <w:rPr>
+          <w:rFonts w:eastAsia="DengXian"/>
           <w:lang w:eastAsia="zh-CN"/>
         </w:rPr>
       </w:pPr>
-      <w:r>
-        <w:rPr>
-          <w:rFonts w:eastAsia="新細明體" w:hint="eastAsia"/>
-        </w:rPr>
-        <w:t>使用</w:t>
-      </w:r>
-      <w:r>
-        <w:rPr>
-          <w:rFonts w:eastAsia="新細明體"/>
-        </w:rPr>
-        <w:t>DIKO</w:t>
-      </w:r>
-      <w:r>
-        <w:rPr>
-          <w:rFonts w:eastAsia="新細明體" w:hint="eastAsia"/>
-        </w:rPr>
-        <w:t>，所有檔</w:t>
-      </w:r>
-      <w:r>
-        <w:rPr>
-          <w:rFonts w:eastAsia="新細明體" w:hint="eastAsia"/>
-        </w:rPr>
-        <w:t>案</w:t>
-      </w:r>
-      <w:r>
-        <w:rPr>
-          <w:rFonts w:eastAsia="新細明體" w:hint="eastAsia"/>
-        </w:rPr>
-        <w:t>都得到很好的</w:t>
-      </w:r>
-      <w:bookmarkStart w:id="1" w:name="_GoBack"/>
-      <w:bookmarkEnd w:id="1"/>
-      <w:r>
-        <w:rPr>
-          <w:rFonts w:eastAsia="新細明體" w:hint="eastAsia"/>
-        </w:rPr>
-        <w:t>保護和管理，因此公司在動態的商業世界中處於安全的一面。</w:t>
-      </w:r>
-    </w:p>
-    <w:p>
-      <w:pPr>
-        <w:rPr>
+    </w:p>
+    <w:p>
+      <w:pPr>
+        <w:pStyle w:val="ae"/>
+        <w:rPr>
+          <w:rFonts w:eastAsia="DengXian"/>
           <w:lang w:eastAsia="zh-CN"/>
         </w:rPr>
       </w:pPr>
     </w:p>
     <w:p>
       <w:pPr>
-        <w:rPr>
+        <w:pStyle w:val="ae"/>
+        <w:rPr>
+          <w:rFonts w:eastAsia="DengXian"/>
           <w:lang w:eastAsia="zh-CN"/>
         </w:rPr>
       </w:pPr>
     </w:p>
     <w:p>
       <w:pPr>
-        <w:rPr>
+        <w:pStyle w:val="ae"/>
+        <w:rPr>
+          <w:rFonts w:eastAsia="DengXian"/>
           <w:lang w:eastAsia="zh-CN"/>
         </w:rPr>
       </w:pPr>
     </w:p>
     <w:p>
       <w:pPr>
-        <w:rPr>
+        <w:pStyle w:val="ae"/>
+        <w:rPr>
+          <w:rFonts w:eastAsia="DengXian"/>
           <w:lang w:eastAsia="zh-CN"/>
         </w:rPr>
       </w:pPr>
@@ -2183,14 +2331,14 @@
           <w:numId w:val="1"/>
         </w:numPr>
       </w:pPr>
-      <w:bookmarkStart w:id="2" w:name="_Toc9845191"/>
+      <w:bookmarkStart w:id="1" w:name="_Toc10104987"/>
       <w:r>
         <w:rPr>
           <w:rFonts w:eastAsia="新細明體" w:hint="eastAsia"/>
         </w:rPr>
         <w:t>備份與復原</w:t>
       </w:r>
-      <w:bookmarkEnd w:id="2"/>
+      <w:bookmarkEnd w:id="1"/>
     </w:p>
     <w:p>
       <w:pPr>
@@ -2225,7 +2373,21 @@
           <w:rFonts w:eastAsia="新細明體" w:hint="eastAsia"/>
           <w:shd w:val="clear" w:color="auto" w:fill="FFFFFF"/>
         </w:rPr>
-        <w:t>以確保其完整性非常重要。如果發生意外，可以復原備份並最大限度地減少操作損失。</w:t>
+        <w:t>以確保其完整性非常重要。如果發生意外，可以復原備份並最大</w:t>
+      </w:r>
+      <w:r>
+        <w:rPr>
+          <w:rFonts w:eastAsia="新細明體" w:hint="eastAsia"/>
+          <w:shd w:val="clear" w:color="auto" w:fill="FFFFFF"/>
+        </w:rPr>
+        <w:t xml:space="preserve">　</w:t>
+      </w:r>
+      <w:r>
+        <w:rPr>
+          <w:rFonts w:eastAsia="新細明體" w:hint="eastAsia"/>
+          <w:shd w:val="clear" w:color="auto" w:fill="FFFFFF"/>
+        </w:rPr>
+        <w:t>限度地減少操作損失。</w:t>
       </w:r>
     </w:p>
     <w:p>
@@ -2235,7 +2397,7 @@
           <w:lang w:eastAsia="zh-CN"/>
         </w:rPr>
       </w:pPr>
-      <w:bookmarkStart w:id="3" w:name="_Toc9845192"/>
+      <w:bookmarkStart w:id="2" w:name="_Toc10104988"/>
       <w:r>
         <w:rPr>
           <w:rFonts w:eastAsia="新細明體"/>
@@ -2248,7 +2410,7 @@
         </w:rPr>
         <w:t>備份</w:t>
       </w:r>
-      <w:bookmarkEnd w:id="3"/>
+      <w:bookmarkEnd w:id="2"/>
     </w:p>
     <w:p>
       <w:pPr>
@@ -2291,13 +2453,27 @@
         </w:rPr>
         <w:t>組成，即資料庫和檔案系統。資料庫存儲所有</w:t>
       </w:r>
+      <w:r>
+        <w:rPr>
+          <w:rFonts w:eastAsia="新細明體" w:hint="eastAsia"/>
+          <w:shd w:val="clear" w:color="auto" w:fill="FFFFFF"/>
+        </w:rPr>
+        <w:t>檔案記錄、稽核軌跡、使用者群組</w:t>
+      </w:r>
+      <w:r>
+        <w:rPr>
+          <w:rFonts w:eastAsia="新細明體" w:hint="eastAsia"/>
+          <w:shd w:val="clear" w:color="auto" w:fill="FFFFFF"/>
+        </w:rPr>
+        <w:t>等。檔案系統存儲所有</w:t>
+      </w:r>
       <w:proofErr w:type="gramStart"/>
       <w:r>
         <w:rPr>
           <w:rFonts w:eastAsia="新細明體" w:hint="eastAsia"/>
           <w:shd w:val="clear" w:color="auto" w:fill="FFFFFF"/>
         </w:rPr>
-        <w:t>檔</w:t>
+        <w:t>加密檔</w:t>
       </w:r>
       <w:proofErr w:type="gramEnd"/>
       <w:r>
@@ -2305,23 +2481,7 @@
           <w:rFonts w:eastAsia="新細明體" w:hint="eastAsia"/>
           <w:shd w:val="clear" w:color="auto" w:fill="FFFFFF"/>
         </w:rPr>
-        <w:t>記錄，檔案日誌，使用者與群組等。檔案系統存儲所有</w:t>
-      </w:r>
-      <w:proofErr w:type="gramStart"/>
-      <w:r>
-        <w:rPr>
-          <w:rFonts w:eastAsia="新細明體" w:hint="eastAsia"/>
-          <w:shd w:val="clear" w:color="auto" w:fill="FFFFFF"/>
-        </w:rPr>
-        <w:t>加密檔</w:t>
-      </w:r>
-      <w:proofErr w:type="gramEnd"/>
-      <w:r>
-        <w:rPr>
-          <w:rFonts w:eastAsia="新細明體" w:hint="eastAsia"/>
-          <w:shd w:val="clear" w:color="auto" w:fill="FFFFFF"/>
-        </w:rPr>
-        <w:t>，</w:t>
+        <w:t>、</w:t>
       </w:r>
       <w:r>
         <w:rPr>
@@ -2335,7 +2495,35 @@
           <w:rFonts w:eastAsia="新細明體" w:hint="eastAsia"/>
           <w:shd w:val="clear" w:color="auto" w:fill="FFFFFF"/>
         </w:rPr>
-        <w:t>格式，全文索引等。應同時備份兩個存儲介質以確保資料同步。</w:t>
+        <w:t>格式</w:t>
+      </w:r>
+      <w:r>
+        <w:rPr>
+          <w:rFonts w:eastAsia="新細明體" w:hint="eastAsia"/>
+          <w:shd w:val="clear" w:color="auto" w:fill="FFFFFF"/>
+        </w:rPr>
+        <w:t>、</w:t>
+      </w:r>
+      <w:r>
+        <w:rPr>
+          <w:rFonts w:eastAsia="新細明體" w:hint="eastAsia"/>
+          <w:shd w:val="clear" w:color="auto" w:fill="FFFFFF"/>
+        </w:rPr>
+        <w:t>全文索引等。應同時備份兩個存儲</w:t>
+      </w:r>
+      <w:r>
+        <w:rPr>
+          <w:rFonts w:eastAsia="新細明體" w:hint="eastAsia"/>
+          <w:shd w:val="clear" w:color="auto" w:fill="FFFFFF"/>
+        </w:rPr>
+        <w:t>裝置</w:t>
+      </w:r>
+      <w:r>
+        <w:rPr>
+          <w:rFonts w:eastAsia="新細明體" w:hint="eastAsia"/>
+          <w:shd w:val="clear" w:color="auto" w:fill="FFFFFF"/>
+        </w:rPr>
+        <w:t>以確保資料同步。</w:t>
       </w:r>
     </w:p>
     <w:p>
@@ -2346,14 +2534,14 @@
           <w:numId w:val="1"/>
         </w:numPr>
       </w:pPr>
-      <w:bookmarkStart w:id="4" w:name="_Toc9845193"/>
+      <w:bookmarkStart w:id="3" w:name="_Toc10104989"/>
       <w:r>
         <w:rPr>
           <w:rFonts w:eastAsia="新細明體" w:hint="eastAsia"/>
         </w:rPr>
         <w:t>資料庫備份</w:t>
       </w:r>
-      <w:bookmarkEnd w:id="4"/>
+      <w:bookmarkEnd w:id="3"/>
     </w:p>
     <w:p>
       <w:pPr>
@@ -2390,19 +2578,61 @@
         <w:rPr>
           <w:rFonts w:eastAsia="新細明體" w:hint="eastAsia"/>
         </w:rPr>
-        <w:t>進行備份。以下過程說明如何將</w:t>
+        <w:t>進行備份。以下過程說明如何</w:t>
+      </w:r>
+      <w:r>
+        <w:rPr>
+          <w:rFonts w:eastAsia="新細明體" w:hint="eastAsia"/>
+        </w:rPr>
+        <w:t>透過</w:t>
+      </w:r>
+      <w:r>
+        <w:rPr>
+          <w:rFonts w:eastAsia="新細明體" w:hint="eastAsia"/>
+        </w:rPr>
+        <w:t>S</w:t>
       </w:r>
       <w:r>
         <w:rPr>
           <w:rFonts w:eastAsia="新細明體"/>
         </w:rPr>
+        <w:t>QL Server Management Studio</w:t>
+      </w:r>
+      <w:r>
+        <w:rPr>
+          <w:rFonts w:eastAsia="新細明體" w:hint="eastAsia"/>
+        </w:rPr>
+        <w:t>將</w:t>
+      </w:r>
+      <w:r>
+        <w:rPr>
+          <w:rFonts w:eastAsia="新細明體" w:hint="eastAsia"/>
+        </w:rPr>
+        <w:t>安裝於</w:t>
+      </w:r>
+      <w:r>
+        <w:rPr>
+          <w:rFonts w:eastAsia="新細明體" w:hint="eastAsia"/>
+        </w:rPr>
+        <w:t>預設位置</w:t>
+      </w:r>
+      <w:r>
+        <w:rPr>
+          <w:rFonts w:eastAsia="新細明體" w:hint="eastAsia"/>
+        </w:rPr>
+        <w:t>的</w:t>
+      </w:r>
+      <w:r>
+        <w:rPr>
+          <w:rFonts w:eastAsia="新細明體"/>
+        </w:rPr>
         <w:t>DIKO</w:t>
       </w:r>
       <w:r>
         <w:rPr>
           <w:rFonts w:eastAsia="新細明體" w:hint="eastAsia"/>
         </w:rPr>
-        <w:t>資料庫備份到其預設位置。</w:t>
+        <w:t>資料庫備份。</w:t>
       </w:r>
     </w:p>
     <w:p>
@@ -2448,6 +2678,159 @@
         </w:rPr>
         <w:t>資料庫引擎的物件，然後展開該物件</w:t>
       </w:r>
+      <w:r>
+        <w:rPr>
+          <w:rFonts w:ascii="inherit" w:eastAsia="新細明體" w:hAnsi="inherit" w:hint="eastAsia"/>
+        </w:rPr>
+        <w:t>。</w:t>
+      </w:r>
+      <w:r>
+        <w:rPr>
+          <w:rFonts w:ascii="inherit" w:eastAsia="新細明體" w:hAnsi="inherit" w:hint="eastAsia"/>
+        </w:rPr>
+        <w:t>展開</w:t>
+      </w:r>
+      <w:r>
+        <w:rPr>
+          <w:rFonts w:ascii="inherit" w:eastAsia="新細明體" w:hAnsi="inherit" w:hint="eastAsia"/>
+          <w:b/>
+        </w:rPr>
+        <w:t>Database</w:t>
+      </w:r>
+      <w:r>
+        <w:rPr>
+          <w:rFonts w:ascii="inherit" w:eastAsia="新細明體" w:hAnsi="inherit"/>
+          <w:b/>
+        </w:rPr>
+        <w:t>s</w:t>
+      </w:r>
+      <w:r>
+        <w:rPr>
+          <w:rFonts w:ascii="inherit" w:eastAsia="新細明體" w:hAnsi="inherit" w:hint="eastAsia"/>
+        </w:rPr>
+        <w:t>，</w:t>
+      </w:r>
+      <w:r>
+        <w:rPr>
+          <w:rFonts w:ascii="inherit" w:eastAsia="新細明體" w:hAnsi="inherit" w:hint="eastAsia"/>
+        </w:rPr>
+        <w:t>於</w:t>
+      </w:r>
+      <w:r>
+        <w:rPr>
+          <w:rFonts w:ascii="inherit" w:eastAsia="新細明體" w:hAnsi="inherit" w:hint="eastAsia"/>
+        </w:rPr>
+        <w:t>D</w:t>
+      </w:r>
+      <w:r>
+        <w:rPr>
+          <w:rFonts w:ascii="inherit" w:eastAsia="新細明體" w:hAnsi="inherit"/>
+        </w:rPr>
+        <w:t>IKO</w:t>
+      </w:r>
+      <w:r>
+        <w:rPr>
+          <w:rFonts w:ascii="inherit" w:eastAsia="新細明體" w:hAnsi="inherit" w:hint="eastAsia"/>
+        </w:rPr>
+        <w:t>按右鍵，</w:t>
+      </w:r>
+      <w:r>
+        <w:rPr>
+          <w:rFonts w:ascii="inherit" w:eastAsia="新細明體" w:hAnsi="inherit" w:hint="eastAsia"/>
+        </w:rPr>
+        <w:t>然後</w:t>
+      </w:r>
+      <w:r>
+        <w:rPr>
+          <w:rFonts w:ascii="inherit" w:eastAsia="新細明體" w:hAnsi="inherit" w:hint="eastAsia"/>
+        </w:rPr>
+        <w:t>指向</w:t>
+      </w:r>
+      <w:r>
+        <w:rPr>
+          <w:rFonts w:ascii="inherit" w:eastAsia="新細明體" w:hAnsi="inherit" w:hint="eastAsia"/>
+          <w:b/>
+        </w:rPr>
+        <w:t>Tasks</w:t>
+      </w:r>
+      <w:r>
+        <w:rPr>
+          <w:rFonts w:ascii="inherit" w:eastAsia="新細明體" w:hAnsi="inherit" w:hint="eastAsia"/>
+        </w:rPr>
+        <w:t>，按一下</w:t>
+      </w:r>
+      <w:r>
+        <w:rPr>
+          <w:rFonts w:ascii="inherit" w:eastAsia="新細明體" w:hAnsi="inherit" w:hint="eastAsia"/>
+          <w:b/>
+        </w:rPr>
+        <w:t>Back Up</w:t>
+      </w:r>
+      <w:r>
+        <w:rPr>
+          <w:rFonts w:ascii="inherit" w:eastAsia="新細明體" w:hAnsi="inherit" w:hint="eastAsia"/>
+        </w:rPr>
+        <w:t>....</w:t>
+      </w:r>
+      <w:r>
+        <w:rPr>
+          <w:rFonts w:ascii="inherit" w:eastAsia="新細明體" w:hAnsi="inherit" w:hint="eastAsia"/>
+        </w:rPr>
+        <w:t>。</w:t>
+      </w:r>
+      <w:r>
+        <w:rPr>
+          <w:rFonts w:ascii="inherit" w:eastAsia="新細明體" w:hAnsi="inherit"/>
+        </w:rPr>
+        <w:br/>
+      </w:r>
+      <w:r>
+        <w:rPr>
+          <w:rFonts w:ascii="inherit" w:hAnsi="inherit"/>
+          <w:noProof/>
+        </w:rPr>
+        <w:drawing>
+          <wp:inline distT="0" distB="0" distL="0" distR="0">
+            <wp:extent cx="4114800" cy="4114800"/>
+            <wp:effectExtent l="0" t="0" r="0" b="0"/>
+            <wp:docPr id="3" name="圖片 3"/>
+            <wp:cNvGraphicFramePr>
+              <a:graphicFrameLocks xmlns:a="http://schemas.openxmlformats.org/drawingml/2006/main" noChangeAspect="1"/>
+            </wp:cNvGraphicFramePr>
+            <a:graphic xmlns:a="http://schemas.openxmlformats.org/drawingml/2006/main">
+              <a:graphicData uri="http://schemas.openxmlformats.org/drawingml/2006/picture">
+                <pic:pic xmlns:pic="http://schemas.openxmlformats.org/drawingml/2006/picture">
+                  <pic:nvPicPr>
+                    <pic:cNvPr id="3" name="DIKO-BackupRestore-StartBackup-20190530.png"/>
+                    <pic:cNvPicPr/>
+                  </pic:nvPicPr>
+                  <pic:blipFill>
+                    <a:blip r:embed="rId10">
+                      <a:extLst>
+                        <a:ext uri="{28A0092B-C50C-407E-A947-70E740481C1C}">
+                          <a14:useLocalDpi xmlns:a14="http://schemas.microsoft.com/office/drawing/2010/main" val="0"/>
+                        </a:ext>
+                      </a:extLst>
+                    </a:blip>
+                    <a:stretch>
+                      <a:fillRect/>
+                    </a:stretch>
+                  </pic:blipFill>
+                  <pic:spPr>
+                    <a:xfrm>
+                      <a:off x="0" y="0"/>
+                      <a:ext cx="4114800" cy="4114800"/>
+                    </a:xfrm>
+                    <a:prstGeom prst="rect">
+                      <a:avLst/>
+                    </a:prstGeom>
+                  </pic:spPr>
+                </pic:pic>
+              </a:graphicData>
+            </a:graphic>
+          </wp:inline>
+        </w:drawing>
+      </w:r>
     </w:p>
     <w:p>
       <w:pPr>
@@ -2465,58 +2848,60 @@
         <w:rPr>
           <w:rFonts w:ascii="inherit" w:eastAsia="新細明體" w:hAnsi="inherit" w:hint="eastAsia"/>
         </w:rPr>
-        <w:t>展開</w:t>
-      </w:r>
-      <w:r>
-        <w:rPr>
-          <w:rFonts w:ascii="inherit" w:eastAsia="新細明體" w:hAnsi="inherit" w:hint="eastAsia"/>
-          <w:b/>
-        </w:rPr>
-        <w:t>Database</w:t>
-      </w:r>
-      <w:r>
-        <w:rPr>
-          <w:rFonts w:ascii="inherit" w:eastAsia="新細明體" w:hAnsi="inherit" w:hint="eastAsia"/>
-        </w:rPr>
-        <w:t>，按右鍵</w:t>
-      </w:r>
-      <w:r>
-        <w:rPr>
-          <w:rFonts w:ascii="inherit" w:eastAsia="新細明體" w:hAnsi="inherit" w:hint="eastAsia"/>
-        </w:rPr>
-        <w:t>DIKO</w:t>
-      </w:r>
-      <w:r>
-        <w:rPr>
-          <w:rFonts w:ascii="inherit" w:eastAsia="新細明體" w:hAnsi="inherit" w:hint="eastAsia"/>
-        </w:rPr>
-        <w:t>，指向</w:t>
-      </w:r>
-      <w:r>
-        <w:rPr>
-          <w:rFonts w:ascii="inherit" w:eastAsia="新細明體" w:hAnsi="inherit" w:hint="eastAsia"/>
-          <w:b/>
-        </w:rPr>
-        <w:t>Tasks</w:t>
-      </w:r>
-      <w:r>
-        <w:rPr>
-          <w:rFonts w:ascii="inherit" w:eastAsia="新細明體" w:hAnsi="inherit" w:hint="eastAsia"/>
-        </w:rPr>
-        <w:t>，然後按一下</w:t>
-      </w:r>
-      <w:r>
-        <w:rPr>
-          <w:rFonts w:ascii="inherit" w:eastAsia="新細明體" w:hAnsi="inherit" w:hint="eastAsia"/>
-          <w:b/>
-        </w:rPr>
-        <w:t>Back Up</w:t>
-      </w:r>
-      <w:r>
-        <w:rPr>
-          <w:rFonts w:ascii="inherit" w:eastAsia="新細明體" w:hAnsi="inherit" w:hint="eastAsia"/>
-        </w:rPr>
-        <w:t>....</w:t>
+        <w:t>然後你會看到以下的對話框：</w:t>
+      </w:r>
+      <w:r>
+        <w:rPr>
+          <w:rFonts w:ascii="inherit" w:eastAsia="新細明體" w:hAnsi="inherit"/>
+        </w:rPr>
+        <w:br/>
+      </w:r>
+      <w:r>
+        <w:rPr>
+          <w:rFonts w:ascii="inherit" w:hAnsi="inherit" w:hint="eastAsia"/>
+          <w:noProof/>
+        </w:rPr>
+        <w:drawing>
+          <wp:inline distT="0" distB="0" distL="0" distR="0">
+            <wp:extent cx="5274000" cy="4777200"/>
+            <wp:effectExtent l="0" t="0" r="0" b="0"/>
+            <wp:docPr id="4" name="圖片 4"/>
+            <wp:cNvGraphicFramePr>
+              <a:graphicFrameLocks xmlns:a="http://schemas.openxmlformats.org/drawingml/2006/main" noChangeAspect="1"/>
+            </wp:cNvGraphicFramePr>
+            <a:graphic xmlns:a="http://schemas.openxmlformats.org/drawingml/2006/main">
+              <a:graphicData uri="http://schemas.openxmlformats.org/drawingml/2006/picture">
+                <pic:pic xmlns:pic="http://schemas.openxmlformats.org/drawingml/2006/picture">
+                  <pic:nvPicPr>
+                    <pic:cNvPr id="4" name="DIKO-BackupRestore-StartBackup-Dialog-20190530.png"/>
+                    <pic:cNvPicPr/>
+                  </pic:nvPicPr>
+                  <pic:blipFill>
+                    <a:blip r:embed="rId11">
+                      <a:extLst>
+                        <a:ext uri="{28A0092B-C50C-407E-A947-70E740481C1C}">
+                          <a14:useLocalDpi xmlns:a14="http://schemas.microsoft.com/office/drawing/2010/main" val="0"/>
+                        </a:ext>
+                      </a:extLst>
+                    </a:blip>
+                    <a:stretch>
+                      <a:fillRect/>
+                    </a:stretch>
+                  </pic:blipFill>
+                  <pic:spPr>
+                    <a:xfrm>
+                      <a:off x="0" y="0"/>
+                      <a:ext cx="5274000" cy="4777200"/>
+                    </a:xfrm>
+                    <a:prstGeom prst="rect">
+                      <a:avLst/>
+                    </a:prstGeom>
+                  </pic:spPr>
+                </pic:pic>
+              </a:graphicData>
+            </a:graphic>
+          </wp:inline>
+        </w:drawing>
       </w:r>
     </w:p>
     <w:p>
@@ -2546,6 +2931,125 @@
         </w:rPr>
         <w:t>OK</w:t>
       </w:r>
+      <w:r>
+        <w:rPr>
+          <w:rFonts w:ascii="inherit" w:eastAsia="新細明體" w:hAnsi="inherit" w:hint="eastAsia"/>
+        </w:rPr>
+        <w:t>接納預設的備份參數</w:t>
+      </w:r>
+      <w:r>
+        <w:rPr>
+          <w:rFonts w:ascii="inherit" w:eastAsia="新細明體" w:hAnsi="inherit" w:hint="eastAsia"/>
+        </w:rPr>
+        <w:t>；</w:t>
+      </w:r>
+      <w:proofErr w:type="gramStart"/>
+      <w:r>
+        <w:rPr>
+          <w:rFonts w:ascii="inherit" w:eastAsia="新細明體" w:hAnsi="inherit" w:hint="eastAsia"/>
+        </w:rPr>
+        <w:t>要不，</w:t>
+      </w:r>
+      <w:proofErr w:type="gramEnd"/>
+      <w:r>
+        <w:rPr>
+          <w:rFonts w:ascii="inherit" w:eastAsia="新細明體" w:hAnsi="inherit" w:hint="eastAsia"/>
+        </w:rPr>
+        <w:t>您可以將</w:t>
+      </w:r>
+      <w:r>
+        <w:rPr>
+          <w:rFonts w:ascii="inherit" w:eastAsia="新細明體" w:hAnsi="inherit" w:hint="eastAsia"/>
+        </w:rPr>
+        <w:t>備份的</w:t>
+      </w:r>
+      <w:r>
+        <w:rPr>
+          <w:rFonts w:ascii="inherit" w:eastAsia="新細明體" w:hAnsi="inherit" w:hint="eastAsia"/>
+        </w:rPr>
+        <w:t>預設位置設置為網路附加儲存（</w:t>
+      </w:r>
+      <w:r>
+        <w:rPr>
+          <w:rFonts w:ascii="inherit" w:eastAsia="新細明體" w:hAnsi="inherit" w:hint="eastAsia"/>
+        </w:rPr>
+        <w:t>NAS</w:t>
+      </w:r>
+      <w:r>
+        <w:rPr>
+          <w:rFonts w:ascii="inherit" w:eastAsia="新細明體" w:hAnsi="inherit" w:hint="eastAsia"/>
+        </w:rPr>
+        <w:t>）以</w:t>
+      </w:r>
+      <w:proofErr w:type="gramStart"/>
+      <w:r>
+        <w:rPr>
+          <w:rFonts w:ascii="inherit" w:eastAsia="新細明體" w:hAnsi="inherit" w:hint="eastAsia"/>
+        </w:rPr>
+        <w:t>進行近線儲存</w:t>
+      </w:r>
+      <w:proofErr w:type="gramEnd"/>
+      <w:r>
+        <w:rPr>
+          <w:rFonts w:ascii="inherit" w:eastAsia="新細明體" w:hAnsi="inherit" w:hint="eastAsia"/>
+        </w:rPr>
+        <w:t>。這時，對話匣的左下角會出現備份進程的圖案。當備份完成，系統會出現提示備份已完成的訊息。</w:t>
+      </w:r>
+      <w:r>
+        <w:rPr>
+          <w:rFonts w:ascii="inherit" w:eastAsia="新細明體" w:hAnsi="inherit"/>
+        </w:rPr>
+        <w:br/>
+      </w:r>
+      <w:r>
+        <w:rPr>
+          <w:rFonts w:ascii="inherit" w:hAnsi="inherit" w:hint="eastAsia"/>
+          <w:b/>
+          <w:noProof/>
+          <w:color w:val="212121"/>
+        </w:rPr>
+        <w:drawing>
+          <wp:inline distT="0" distB="0" distL="0" distR="0">
+            <wp:extent cx="4852800" cy="2728800"/>
+            <wp:effectExtent l="0" t="0" r="0" b="0"/>
+            <wp:docPr id="5" name="圖片 5"/>
+            <wp:cNvGraphicFramePr>
+              <a:graphicFrameLocks xmlns:a="http://schemas.openxmlformats.org/drawingml/2006/main" noChangeAspect="1"/>
+            </wp:cNvGraphicFramePr>
+            <a:graphic xmlns:a="http://schemas.openxmlformats.org/drawingml/2006/main">
+              <a:graphicData uri="http://schemas.openxmlformats.org/drawingml/2006/picture">
+                <pic:pic xmlns:pic="http://schemas.openxmlformats.org/drawingml/2006/picture">
+                  <pic:nvPicPr>
+                    <pic:cNvPr id="5" name="DIKO-BackupRestore-StartBackup-Finished-20190530.png"/>
+                    <pic:cNvPicPr/>
+                  </pic:nvPicPr>
+                  <pic:blipFill>
+                    <a:blip r:embed="rId12">
+                      <a:extLst>
+                        <a:ext uri="{28A0092B-C50C-407E-A947-70E740481C1C}">
+                          <a14:useLocalDpi xmlns:a14="http://schemas.microsoft.com/office/drawing/2010/main" val="0"/>
+                        </a:ext>
+                      </a:extLst>
+                    </a:blip>
+                    <a:stretch>
+                      <a:fillRect/>
+                    </a:stretch>
+                  </pic:blipFill>
+                  <pic:spPr>
+                    <a:xfrm>
+                      <a:off x="0" y="0"/>
+                      <a:ext cx="4852800" cy="2728800"/>
+                    </a:xfrm>
+                    <a:prstGeom prst="rect">
+                      <a:avLst/>
+                    </a:prstGeom>
+                  </pic:spPr>
+                </pic:pic>
+              </a:graphicData>
+            </a:graphic>
+          </wp:inline>
+        </w:drawing>
+      </w:r>
     </w:p>
     <w:p>
       <w:pPr>
@@ -2556,38 +3060,6 @@
           <w:lang w:eastAsia="zh-CN"/>
         </w:rPr>
       </w:pPr>
-      <w:r>
-        <w:rPr>
-          <w:rFonts w:ascii="inherit" w:eastAsia="新細明體" w:hAnsi="inherit" w:hint="eastAsia"/>
-        </w:rPr>
-        <w:t>您可以將預設位置設置為網路附加儲存（</w:t>
-      </w:r>
-      <w:r>
-        <w:rPr>
-          <w:rFonts w:ascii="inherit" w:eastAsia="新細明體" w:hAnsi="inherit" w:hint="eastAsia"/>
-        </w:rPr>
-        <w:t>NAS</w:t>
-      </w:r>
-      <w:r>
-        <w:rPr>
-          <w:rFonts w:ascii="inherit" w:eastAsia="新細明體" w:hAnsi="inherit" w:hint="eastAsia"/>
-        </w:rPr>
-        <w:t>）以</w:t>
-      </w:r>
-      <w:proofErr w:type="gramStart"/>
-      <w:r>
-        <w:rPr>
-          <w:rFonts w:ascii="inherit" w:eastAsia="新細明體" w:hAnsi="inherit" w:hint="eastAsia"/>
-        </w:rPr>
-        <w:t>進行近線儲存</w:t>
-      </w:r>
-      <w:proofErr w:type="gramEnd"/>
-      <w:r>
-        <w:rPr>
-          <w:rFonts w:ascii="inherit" w:eastAsia="新細明體" w:hAnsi="inherit" w:hint="eastAsia"/>
-        </w:rPr>
-        <w:t>。</w:t>
-      </w:r>
       <w:r>
         <w:rPr>
           <w:rFonts w:ascii="inherit" w:hAnsi="inherit"/>
@@ -2610,14 +3082,14 @@
           <w:numId w:val="1"/>
         </w:numPr>
       </w:pPr>
-      <w:bookmarkStart w:id="5" w:name="_Toc9845194"/>
+      <w:bookmarkStart w:id="4" w:name="_Toc10104990"/>
       <w:r>
         <w:rPr>
           <w:rFonts w:eastAsia="新細明體" w:hint="eastAsia"/>
         </w:rPr>
         <w:t>檔案系統備份</w:t>
       </w:r>
-      <w:bookmarkEnd w:id="5"/>
+      <w:bookmarkEnd w:id="4"/>
     </w:p>
     <w:p>
       <w:pPr>
@@ -2763,7 +3235,7 @@
           <w:lang w:eastAsia="zh-CN"/>
         </w:rPr>
       </w:pPr>
-      <w:bookmarkStart w:id="6" w:name="_Toc9845195"/>
+      <w:bookmarkStart w:id="5" w:name="_Toc10104991"/>
       <w:r>
         <w:rPr>
           <w:rFonts w:eastAsia="新細明體"/>
@@ -2776,7 +3248,7 @@
         </w:rPr>
         <w:t>復原</w:t>
       </w:r>
-      <w:bookmarkEnd w:id="6"/>
+      <w:bookmarkEnd w:id="5"/>
     </w:p>
     <w:p>
       <w:pPr>
@@ -2846,7 +3318,7 @@
       <w:pPr>
         <w:pStyle w:val="3"/>
       </w:pPr>
-      <w:bookmarkStart w:id="7" w:name="_Toc9845196"/>
+      <w:bookmarkStart w:id="6" w:name="_Toc10104992"/>
       <w:r>
         <w:rPr>
           <w:rFonts w:eastAsia="新細明體"/>
@@ -2859,7 +3331,7 @@
         </w:rPr>
         <w:t>資料庫復原</w:t>
       </w:r>
-      <w:bookmarkEnd w:id="7"/>
+      <w:bookmarkEnd w:id="6"/>
     </w:p>
     <w:p>
       <w:pPr>
@@ -3232,7 +3704,7 @@
         </w:rPr>
         <w:t>對話方塊，以手動選擇停止恢復操作的時間點。有關指定特定時間點的詳細資訊，請參閱備份</w:t>
       </w:r>
-      <w:hyperlink r:id="rId10" w:history="1">
+      <w:hyperlink r:id="rId13" w:history="1">
         <w:r>
           <w:rPr>
             <w:rStyle w:val="a7"/>
@@ -3424,6 +3896,7 @@
           <w:lang w:eastAsia="zh-CN"/>
         </w:rPr>
       </w:pPr>
+      <w:bookmarkStart w:id="7" w:name="_GoBack"/>
       <w:r>
         <w:rPr>
           <w:rFonts w:ascii="inherit" w:eastAsia="新細明體" w:hAnsi="inherit" w:hint="eastAsia"/>
@@ -3472,6 +3945,7 @@
         <w:t>。除非資料庫很大並且您希望監視還原操作的狀態，否則通常不需要這樣做。</w:t>
       </w:r>
     </w:p>
+    <w:bookmarkEnd w:id="7"/>
     <w:p>
       <w:pPr>
         <w:pStyle w:val="ad"/>
@@ -3514,7 +3988,7 @@
       <w:pPr>
         <w:pStyle w:val="3"/>
       </w:pPr>
-      <w:bookmarkStart w:id="8" w:name="_Toc9845197"/>
+      <w:bookmarkStart w:id="8" w:name="_Toc10104993"/>
       <w:r>
         <w:rPr>
           <w:rFonts w:eastAsia="新細明體"/>
@@ -3651,7 +4125,7 @@
       </w:pPr>
     </w:p>
     <w:sectPr>
-      <w:footerReference w:type="default" r:id="rId11"/>
+      <w:footerReference w:type="default" r:id="rId14"/>
       <w:pgSz w:w="11906" w:h="16838"/>
       <w:pgMar w:top="1440" w:right="1800" w:bottom="1440" w:left="1800" w:header="851" w:footer="992" w:gutter="0"/>
       <w:cols w:space="425"/>
@@ -3690,7 +4164,7 @@
 <w:ftr xmlns:wpc="http://schemas.microsoft.com/office/word/2010/wordprocessingCanvas" xmlns:cx="http://schemas.microsoft.com/office/drawing/2014/chartex" xmlns:cx1="http://schemas.microsoft.com/office/drawing/2015/9/8/chartex" xmlns:cx2="http://schemas.microsoft.com/office/drawing/2015/10/21/chartex" xmlns:cx3="http://schemas.microsoft.com/office/drawing/2016/5/9/chartex" xmlns:cx4="http://schemas.microsoft.com/office/drawing/2016/5/10/chartex" xmlns:cx5="http://schemas.microsoft.com/office/drawing/2016/5/11/chartex" xmlns:cx6="http://schemas.microsoft.com/office/drawing/2016/5/12/chartex" xmlns:cx7="http://schemas.microsoft.com/office/drawing/2016/5/13/chartex" xmlns:cx8="http://schemas.microsoft.com/office/drawing/2016/5/14/chartex" xmlns:mc="http://schemas.openxmlformats.org/markup-compatibility/2006" xmlns:aink="http://schemas.microsoft.com/office/drawing/2016/ink" xmlns:am3d="http://schemas.microsoft.com/office/drawing/2017/model3d" xmlns:o="urn:schemas-microsoft-com:office:office" xmlns:r="http://schemas.openxmlformats.org/officeDocument/2006/relationships" xmlns:m="http://schemas.openxmlformats.org/officeDocument/2006/math" xmlns:v="urn:schemas-microsoft-com:vml" xmlns:wp14="http://schemas.microsoft.com/office/word/2010/wordprocessingDrawing" xmlns:wp="http://schemas.openxmlformats.org/drawingml/2006/wordprocessingDrawing" xmlns:w10="urn:schemas-microsoft-com:office:word" xmlns:w="http://schemas.openxmlformats.org/wordprocessingml/2006/main" xmlns:w14="http://schemas.microsoft.com/office/word/2010/wordml" xmlns:w15="http://schemas.microsoft.com/office/word/2012/wordml" xmlns:w16cid="http://schemas.microsoft.com/office/word/2016/wordml/cid" xmlns:w16se="http://schemas.microsoft.com/office/word/2015/wordml/symex" xmlns:wpg="http://schemas.microsoft.com/office/word/2010/wordprocessingGroup" xmlns:wpi="http://schemas.microsoft.com/office/word/2010/wordprocessingInk" xmlns:wne="http://schemas.microsoft.com/office/word/2006/wordml" xmlns:wps="http://schemas.microsoft.com/office/word/2010/wordprocessingShape" mc:Ignorable="w14 w15 w16se w16cid wp14">
   <w:sdt>
     <w:sdtPr>
-      <w:id w:val="8259739"/>
+      <w:id w:val="1042253701"/>
       <w:docPartObj>
         <w:docPartGallery w:val="Page Numbers (Bottom of Page)"/>
         <w:docPartUnique/>
@@ -3703,39 +4177,124 @@
           <w:pStyle w:val="ab"/>
           <w:jc w:val="right"/>
         </w:pPr>
-        <w:r>
-          <w:fldChar w:fldCharType="begin"/>
-        </w:r>
-        <w:r>
-          <w:instrText xml:space="preserve"> PAGE   \* MERGEFORMAT </w:instrText>
-        </w:r>
-        <w:r>
-          <w:fldChar w:fldCharType="separate"/>
-        </w:r>
-        <w:r>
-          <w:rPr>
-            <w:rFonts w:eastAsia="SimSun"/>
-            <w:noProof/>
-            <w:lang w:val="zh-CN"/>
-          </w:rPr>
-          <w:t>7</w:t>
-        </w:r>
-        <w:r>
-          <w:rPr>
-            <w:rFonts w:eastAsia="SimSun"/>
-            <w:noProof/>
-            <w:lang w:val="zh-CN"/>
-          </w:rPr>
-          <w:fldChar w:fldCharType="end"/>
+        <w:sdt>
+          <w:sdtPr>
+            <w:id w:val="-1705238520"/>
+            <w:docPartObj>
+              <w:docPartGallery w:val="Page Numbers (Top of Page)"/>
+              <w:docPartUnique/>
+            </w:docPartObj>
+          </w:sdtPr>
+          <w:sdtEndPr/>
+          <w:sdtContent>
+            <w:r>
+              <w:rPr>
+                <w:rFonts w:hint="eastAsia"/>
+              </w:rPr>
+              <w:t>第</w:t>
+            </w:r>
+            <w:r>
+              <w:t xml:space="preserve"> </w:t>
+            </w:r>
+            <w:r>
+              <w:rPr>
+                <w:b/>
+                <w:bCs/>
+              </w:rPr>
+              <w:fldChar w:fldCharType="begin"/>
+            </w:r>
+            <w:r>
+              <w:rPr>
+                <w:b/>
+                <w:bCs/>
+              </w:rPr>
+              <w:instrText xml:space="preserve"> PAGE </w:instrText>
+            </w:r>
+            <w:r>
+              <w:rPr>
+                <w:b/>
+                <w:bCs/>
+              </w:rPr>
+              <w:fldChar w:fldCharType="separate"/>
+            </w:r>
+            <w:r>
+              <w:rPr>
+                <w:b/>
+                <w:bCs/>
+              </w:rPr>
+              <w:t>2</w:t>
+            </w:r>
+            <w:r>
+              <w:rPr>
+                <w:b/>
+                <w:bCs/>
+              </w:rPr>
+              <w:fldChar w:fldCharType="end"/>
+            </w:r>
+            <w:r>
+              <w:t xml:space="preserve"> </w:t>
+            </w:r>
+            <w:r>
+              <w:rPr>
+                <w:rFonts w:hint="eastAsia"/>
+              </w:rPr>
+              <w:t>/</w:t>
+            </w:r>
+            <w:r>
+              <w:t xml:space="preserve"> </w:t>
+            </w:r>
+            <w:r>
+              <w:rPr>
+                <w:b/>
+                <w:bCs/>
+              </w:rPr>
+              <w:fldChar w:fldCharType="begin"/>
+            </w:r>
+            <w:r>
+              <w:rPr>
+                <w:b/>
+                <w:bCs/>
+              </w:rPr>
+              <w:instrText xml:space="preserve"> NUMPAGES  </w:instrText>
+            </w:r>
+            <w:r>
+              <w:rPr>
+                <w:b/>
+                <w:bCs/>
+              </w:rPr>
+              <w:fldChar w:fldCharType="separate"/>
+            </w:r>
+            <w:r>
+              <w:rPr>
+                <w:b/>
+                <w:bCs/>
+              </w:rPr>
+              <w:t>8</w:t>
+            </w:r>
+            <w:r>
+              <w:rPr>
+                <w:b/>
+                <w:bCs/>
+              </w:rPr>
+              <w:fldChar w:fldCharType="end"/>
+            </w:r>
+          </w:sdtContent>
+        </w:sdt>
+        <w:r>
+          <w:rPr>
+            <w:rFonts w:hint="eastAsia"/>
+          </w:rPr>
+          <w:t xml:space="preserve"> </w:t>
+        </w:r>
+        <w:r>
+          <w:rPr>
+            <w:rFonts w:hint="eastAsia"/>
+          </w:rPr>
+          <w:t>頁</w:t>
         </w:r>
       </w:p>
     </w:sdtContent>
   </w:sdt>
-  <w:p>
-    <w:pPr>
-      <w:pStyle w:val="ab"/>
-    </w:pPr>
-  </w:p>
 </w:ftr>
 </file>
 
@@ -4944,7 +5503,6 @@
     <w:basedOn w:val="a"/>
     <w:link w:val="aa"/>
     <w:uiPriority w:val="99"/>
-    <w:semiHidden/>
     <w:unhideWhenUsed/>
     <w:rsid w:val="002A538B"/>
     <w:pPr>
@@ -4964,7 +5522,6 @@
     <w:basedOn w:val="a0"/>
     <w:link w:val="a9"/>
     <w:uiPriority w:val="99"/>
-    <w:semiHidden/>
     <w:rsid w:val="002A538B"/>
     <w:rPr>
       <w:kern w:val="0"/>
@@ -5411,7 +5968,7 @@
 </file>
 
 <file path=customXml/itemProps1.xml><?xml version="1.0" encoding="utf-8"?>
-<ds:datastoreItem xmlns:ds="http://schemas.openxmlformats.org/officeDocument/2006/customXml" ds:itemID="{FFA2B2AA-9E50-440A-986D-7D56F9D598CE}">
+<ds:datastoreItem xmlns:ds="http://schemas.openxmlformats.org/officeDocument/2006/customXml" ds:itemID="{3B788B08-C0CB-4F3D-8438-A69B10A36417}">
   <ds:schemaRefs>
     <ds:schemaRef ds:uri="http://schemas.openxmlformats.org/officeDocument/2006/bibliography"/>
   </ds:schemaRefs>

</xml_diff>